<commit_message>
Update Prise de note A3_Angela.docx
</commit_message>
<xml_diff>
--- a/Documents/Document_reunion/Proces_verbal/08_PV_GroupeEncadrementA3/Prise de note A3_Angela.docx
+++ b/Documents/Document_reunion/Proces_verbal/08_PV_GroupeEncadrementA3/Prise de note A3_Angela.docx
@@ -398,7 +398,19 @@
         <w:rPr>
           <w:lang w:val="fr-CH"/>
         </w:rPr>
-        <w:t>Bryce : Pourquoi est un problème ?</w:t>
+        <w:t xml:space="preserve">Bryce : Pourquoi </w:t>
+      </w:r>
+      <w:r>
+        <w:rPr>
+          <w:lang w:val="fr-CH"/>
+        </w:rPr>
+        <w:t>c’</w:t>
+      </w:r>
+      <w:r>
+        <w:rPr>
+          <w:lang w:val="fr-CH"/>
+        </w:rPr>
+        <w:t>est un problème ?</w:t>
       </w:r>
     </w:p>
     <w:p>
@@ -749,6 +761,19 @@
     </w:p>
     <w:p>
       <w:pPr>
+        <w:rPr>
+          <w:lang w:val="fr-CH"/>
+        </w:rPr>
+      </w:pPr>
+      <w:r>
+        <w:rPr>
+          <w:lang w:val="fr-CH"/>
+        </w:rPr>
+        <w:br w:type="page"/>
+      </w:r>
+    </w:p>
+    <w:p>
+      <w:pPr>
         <w:spacing w:after="0" w:line="240" w:lineRule="auto"/>
         <w:rPr>
           <w:lang w:val="fr-CH"/>
@@ -896,7 +921,6 @@
         <w:rPr>
           <w:lang w:val="fr-CH"/>
         </w:rPr>
-        <w:lastRenderedPageBreak/>
         <w:t xml:space="preserve">Aurélie : Cela se fera dans la partie gestion de projet et là le matériel sera </w:t>
       </w:r>
       <w:r>

</xml_diff>